<commit_message>
Avance Informe y Manual de Usuario.
</commit_message>
<xml_diff>
--- a/lab1_19753546_GabrielGaete/Informe.docx
+++ b/lab1_19753546_GabrielGaete/Informe.docx
@@ -383,12 +383,20 @@
           <w:p>
             <w:pPr>
               <w:jc w:val="right"/>
+              <w:rPr>
+                <w:sz w:val="24"/>
+              </w:rPr>
             </w:pPr>
+          </w:p>
+          <w:p>
+            <w:pPr>
+              <w:jc w:val="right"/>
+            </w:pPr>
             <w:r>
               <w:rPr>
                 <w:sz w:val="24"/>
               </w:rPr>
-              <w:t>Ayudantes:</w:t>
+              <w:t>Fecha de Entrega:</w:t>
             </w:r>
           </w:p>
         </w:tc>
@@ -399,102 +407,11 @@
           <w:p>
             <w:pPr>
               <w:jc w:val="center"/>
-            </w:pPr>
-            <w:r>
               <w:rPr>
                 <w:sz w:val="24"/>
               </w:rPr>
-              <w:t>Giovanni Benussi</w:t>
-            </w:r>
-          </w:p>
-        </w:tc>
-      </w:tr>
-      <w:tr>
-        <w:trPr>
-          <w:jc w:val="right"/>
-        </w:trPr>
-        <w:tc>
-          <w:tcPr>
-            <w:tcW w:w="2268" w:type="dxa"/>
-          </w:tcPr>
-          <w:p>
-            <w:pPr>
-              <w:jc w:val="right"/>
             </w:pPr>
           </w:p>
-        </w:tc>
-        <w:tc>
-          <w:tcPr>
-            <w:tcW w:w="2774" w:type="dxa"/>
-          </w:tcPr>
-          <w:p>
-            <w:pPr>
-              <w:jc w:val="center"/>
-            </w:pPr>
-            <w:r>
-              <w:rPr>
-                <w:sz w:val="24"/>
-              </w:rPr>
-              <w:t>Mauricio Rojas</w:t>
-            </w:r>
-          </w:p>
-        </w:tc>
-      </w:tr>
-      <w:tr>
-        <w:trPr>
-          <w:jc w:val="right"/>
-        </w:trPr>
-        <w:tc>
-          <w:tcPr>
-            <w:tcW w:w="2268" w:type="dxa"/>
-          </w:tcPr>
-          <w:p>
-            <w:pPr>
-              <w:jc w:val="right"/>
-            </w:pPr>
-          </w:p>
-        </w:tc>
-        <w:tc>
-          <w:tcPr>
-            <w:tcW w:w="2774" w:type="dxa"/>
-          </w:tcPr>
-          <w:p>
-            <w:pPr>
-              <w:jc w:val="center"/>
-            </w:pPr>
-            <w:r>
-              <w:rPr>
-                <w:sz w:val="24"/>
-              </w:rPr>
-              <w:t>Esteban Contardo</w:t>
-            </w:r>
-          </w:p>
-        </w:tc>
-      </w:tr>
-      <w:tr>
-        <w:trPr>
-          <w:jc w:val="right"/>
-        </w:trPr>
-        <w:tc>
-          <w:tcPr>
-            <w:tcW w:w="2268" w:type="dxa"/>
-          </w:tcPr>
-          <w:p>
-            <w:pPr>
-              <w:jc w:val="right"/>
-            </w:pPr>
-            <w:r>
-              <w:rPr>
-                <w:sz w:val="24"/>
-              </w:rPr>
-              <w:t>Fecha de Entrega:</w:t>
-            </w:r>
-          </w:p>
-        </w:tc>
-        <w:tc>
-          <w:tcPr>
-            <w:tcW w:w="2774" w:type="dxa"/>
-          </w:tcPr>
           <w:p>
             <w:pPr>
               <w:jc w:val="center"/>
@@ -598,16 +515,14 @@
             <w:spacing w:after="200"/>
             <w:contextualSpacing w:val="0"/>
           </w:pPr>
+          <w:bookmarkStart w:id="1" w:name="_Toc512103781"/>
+          <w:bookmarkStart w:id="2" w:name="_Toc512107749"/>
           <w:r>
+            <w:lastRenderedPageBreak/>
             <w:t>TABLA DE CONTENIDO</w:t>
           </w:r>
-        </w:p>
-        <w:p>
-          <w:pPr>
-            <w:rPr>
-              <w:lang w:val="es-ES" w:eastAsia="es-ES_tradnl"/>
-            </w:rPr>
-          </w:pPr>
+          <w:bookmarkEnd w:id="1"/>
+          <w:bookmarkEnd w:id="2"/>
         </w:p>
         <w:p>
           <w:pPr>
@@ -616,7 +531,14 @@
               <w:tab w:val="right" w:leader="dot" w:pos="9350"/>
             </w:tabs>
             <w:rPr>
+              <w:rFonts w:eastAsiaTheme="minorEastAsia" w:cstheme="minorBidi"/>
+              <w:b w:val="0"/>
+              <w:bCs w:val="0"/>
+              <w:i w:val="0"/>
+              <w:iCs w:val="0"/>
               <w:noProof/>
+              <w:color w:val="auto"/>
+              <w:lang w:eastAsia="es-ES_tradnl"/>
             </w:rPr>
           </w:pPr>
           <w:r>
@@ -636,7 +558,25 @@
             </w:rPr>
             <w:fldChar w:fldCharType="separate"/>
           </w:r>
-          <w:hyperlink w:anchor="_Toc512032534" w:history="1">
+        </w:p>
+        <w:p>
+          <w:pPr>
+            <w:pStyle w:val="TDC1"/>
+            <w:tabs>
+              <w:tab w:val="right" w:leader="dot" w:pos="9350"/>
+            </w:tabs>
+            <w:rPr>
+              <w:rFonts w:eastAsiaTheme="minorEastAsia" w:cstheme="minorBidi"/>
+              <w:b w:val="0"/>
+              <w:bCs w:val="0"/>
+              <w:i w:val="0"/>
+              <w:iCs w:val="0"/>
+              <w:noProof/>
+              <w:color w:val="auto"/>
+              <w:lang w:eastAsia="es-ES_tradnl"/>
+            </w:rPr>
+          </w:pPr>
+          <w:hyperlink w:anchor="_Toc512107751" w:history="1">
             <w:r>
               <w:rPr>
                 <w:rStyle w:val="Hipervnculo"/>
@@ -663,7 +603,7 @@
                 <w:noProof/>
                 <w:webHidden/>
               </w:rPr>
-              <w:instrText xml:space="preserve"> PAGEREF _Toc512032534 \h </w:instrText>
+              <w:instrText xml:space="preserve"> PAGEREF _Toc512107751 \h </w:instrText>
             </w:r>
             <w:r>
               <w:rPr>
@@ -683,7 +623,7 @@
                 <w:noProof/>
                 <w:webHidden/>
               </w:rPr>
-              <w:t>3</w:t>
+              <w:t>4</w:t>
             </w:r>
             <w:r>
               <w:rPr>
@@ -701,10 +641,17 @@
               <w:tab w:val="right" w:leader="dot" w:pos="9350"/>
             </w:tabs>
             <w:rPr>
+              <w:rFonts w:eastAsiaTheme="minorEastAsia" w:cstheme="minorBidi"/>
+              <w:b w:val="0"/>
+              <w:bCs w:val="0"/>
+              <w:i w:val="0"/>
+              <w:iCs w:val="0"/>
               <w:noProof/>
+              <w:color w:val="auto"/>
+              <w:lang w:eastAsia="es-ES_tradnl"/>
             </w:rPr>
           </w:pPr>
-          <w:hyperlink w:anchor="_Toc512032535" w:history="1">
+          <w:hyperlink w:anchor="_Toc512107752" w:history="1">
             <w:r>
               <w:rPr>
                 <w:rStyle w:val="Hipervnculo"/>
@@ -731,7 +678,7 @@
                 <w:noProof/>
                 <w:webHidden/>
               </w:rPr>
-              <w:instrText xml:space="preserve"> PAGEREF _Toc512032535 \h </w:instrText>
+              <w:instrText xml:space="preserve"> PAGEREF _Toc512107752 \h </w:instrText>
             </w:r>
             <w:r>
               <w:rPr>
@@ -751,7 +698,7 @@
                 <w:noProof/>
                 <w:webHidden/>
               </w:rPr>
-              <w:t>4</w:t>
+              <w:t>5</w:t>
             </w:r>
             <w:r>
               <w:rPr>
@@ -769,10 +716,17 @@
               <w:tab w:val="right" w:leader="dot" w:pos="9350"/>
             </w:tabs>
             <w:rPr>
+              <w:rFonts w:eastAsiaTheme="minorEastAsia" w:cstheme="minorBidi"/>
+              <w:b w:val="0"/>
+              <w:bCs w:val="0"/>
               <w:noProof/>
+              <w:color w:val="auto"/>
+              <w:sz w:val="24"/>
+              <w:szCs w:val="24"/>
+              <w:lang w:eastAsia="es-ES_tradnl"/>
             </w:rPr>
           </w:pPr>
-          <w:hyperlink w:anchor="_Toc512032536" w:history="1">
+          <w:hyperlink w:anchor="_Toc512107753" w:history="1">
             <w:r>
               <w:rPr>
                 <w:rStyle w:val="Hipervnculo"/>
@@ -799,7 +753,7 @@
                 <w:noProof/>
                 <w:webHidden/>
               </w:rPr>
-              <w:instrText xml:space="preserve"> PAGEREF _Toc512032536 \h </w:instrText>
+              <w:instrText xml:space="preserve"> PAGEREF _Toc512107753 \h </w:instrText>
             </w:r>
             <w:r>
               <w:rPr>
@@ -819,7 +773,7 @@
                 <w:noProof/>
                 <w:webHidden/>
               </w:rPr>
-              <w:t>4</w:t>
+              <w:t>5</w:t>
             </w:r>
             <w:r>
               <w:rPr>
@@ -837,10 +791,17 @@
               <w:tab w:val="right" w:leader="dot" w:pos="9350"/>
             </w:tabs>
             <w:rPr>
+              <w:rFonts w:eastAsiaTheme="minorEastAsia" w:cstheme="minorBidi"/>
+              <w:b w:val="0"/>
+              <w:bCs w:val="0"/>
               <w:noProof/>
+              <w:color w:val="auto"/>
+              <w:sz w:val="24"/>
+              <w:szCs w:val="24"/>
+              <w:lang w:eastAsia="es-ES_tradnl"/>
             </w:rPr>
           </w:pPr>
-          <w:hyperlink w:anchor="_Toc512032537" w:history="1">
+          <w:hyperlink w:anchor="_Toc512107754" w:history="1">
             <w:r>
               <w:rPr>
                 <w:rStyle w:val="Hipervnculo"/>
@@ -867,7 +828,7 @@
                 <w:noProof/>
                 <w:webHidden/>
               </w:rPr>
-              <w:instrText xml:space="preserve"> PAGEREF _Toc512032537 \h </w:instrText>
+              <w:instrText xml:space="preserve"> PAGEREF _Toc512107754 \h </w:instrText>
             </w:r>
             <w:r>
               <w:rPr>
@@ -887,7 +848,7 @@
                 <w:noProof/>
                 <w:webHidden/>
               </w:rPr>
-              <w:t>4</w:t>
+              <w:t>6</w:t>
             </w:r>
             <w:r>
               <w:rPr>
@@ -905,10 +866,17 @@
               <w:tab w:val="right" w:leader="dot" w:pos="9350"/>
             </w:tabs>
             <w:rPr>
+              <w:rFonts w:eastAsiaTheme="minorEastAsia" w:cstheme="minorBidi"/>
+              <w:b w:val="0"/>
+              <w:bCs w:val="0"/>
+              <w:i w:val="0"/>
+              <w:iCs w:val="0"/>
               <w:noProof/>
+              <w:color w:val="auto"/>
+              <w:lang w:eastAsia="es-ES_tradnl"/>
             </w:rPr>
           </w:pPr>
-          <w:hyperlink w:anchor="_Toc512032539" w:history="1">
+          <w:hyperlink w:anchor="_Toc512107756" w:history="1">
             <w:r>
               <w:rPr>
                 <w:rStyle w:val="Hipervnculo"/>
@@ -935,7 +903,7 @@
                 <w:noProof/>
                 <w:webHidden/>
               </w:rPr>
-              <w:instrText xml:space="preserve"> PAGEREF _Toc512032539 \h </w:instrText>
+              <w:instrText xml:space="preserve"> PAGEREF _Toc512107756 \h </w:instrText>
             </w:r>
             <w:r>
               <w:rPr>
@@ -955,7 +923,7 @@
                 <w:noProof/>
                 <w:webHidden/>
               </w:rPr>
-              <w:t>5</w:t>
+              <w:t>6</w:t>
             </w:r>
             <w:r>
               <w:rPr>
@@ -973,10 +941,17 @@
               <w:tab w:val="right" w:leader="dot" w:pos="9350"/>
             </w:tabs>
             <w:rPr>
+              <w:rFonts w:eastAsiaTheme="minorEastAsia" w:cstheme="minorBidi"/>
+              <w:b w:val="0"/>
+              <w:bCs w:val="0"/>
               <w:noProof/>
+              <w:color w:val="auto"/>
+              <w:sz w:val="24"/>
+              <w:szCs w:val="24"/>
+              <w:lang w:eastAsia="es-ES_tradnl"/>
             </w:rPr>
           </w:pPr>
-          <w:hyperlink w:anchor="_Toc512032540" w:history="1">
+          <w:hyperlink w:anchor="_Toc512107757" w:history="1">
             <w:r>
               <w:rPr>
                 <w:rStyle w:val="Hipervnculo"/>
@@ -1003,7 +978,7 @@
                 <w:noProof/>
                 <w:webHidden/>
               </w:rPr>
-              <w:instrText xml:space="preserve"> PAGEREF _Toc512032540 \h </w:instrText>
+              <w:instrText xml:space="preserve"> PAGEREF _Toc512107757 \h </w:instrText>
             </w:r>
             <w:r>
               <w:rPr>
@@ -1023,7 +998,7 @@
                 <w:noProof/>
                 <w:webHidden/>
               </w:rPr>
-              <w:t>5</w:t>
+              <w:t>7</w:t>
             </w:r>
             <w:r>
               <w:rPr>
@@ -1041,10 +1016,17 @@
               <w:tab w:val="right" w:leader="dot" w:pos="9350"/>
             </w:tabs>
             <w:rPr>
+              <w:rFonts w:eastAsiaTheme="minorEastAsia" w:cstheme="minorBidi"/>
+              <w:b w:val="0"/>
+              <w:bCs w:val="0"/>
+              <w:i w:val="0"/>
+              <w:iCs w:val="0"/>
               <w:noProof/>
+              <w:color w:val="auto"/>
+              <w:lang w:eastAsia="es-ES_tradnl"/>
             </w:rPr>
           </w:pPr>
-          <w:hyperlink w:anchor="_Toc512032541" w:history="1">
+          <w:hyperlink w:anchor="_Toc512107758" w:history="1">
             <w:r>
               <w:rPr>
                 <w:rStyle w:val="Hipervnculo"/>
@@ -1071,7 +1053,7 @@
                 <w:noProof/>
                 <w:webHidden/>
               </w:rPr>
-              <w:instrText xml:space="preserve"> PAGEREF _Toc512032541 \h </w:instrText>
+              <w:instrText xml:space="preserve"> PAGEREF _Toc512107758 \h </w:instrText>
             </w:r>
             <w:r>
               <w:rPr>
@@ -1091,7 +1073,7 @@
                 <w:noProof/>
                 <w:webHidden/>
               </w:rPr>
-              <w:t>6</w:t>
+              <w:t>7</w:t>
             </w:r>
             <w:r>
               <w:rPr>
@@ -1109,10 +1091,17 @@
               <w:tab w:val="right" w:leader="dot" w:pos="9350"/>
             </w:tabs>
             <w:rPr>
+              <w:rFonts w:eastAsiaTheme="minorEastAsia" w:cstheme="minorBidi"/>
+              <w:b w:val="0"/>
+              <w:bCs w:val="0"/>
+              <w:i w:val="0"/>
+              <w:iCs w:val="0"/>
               <w:noProof/>
+              <w:color w:val="auto"/>
+              <w:lang w:eastAsia="es-ES_tradnl"/>
             </w:rPr>
           </w:pPr>
-          <w:hyperlink w:anchor="_Toc512032542" w:history="1">
+          <w:hyperlink w:anchor="_Toc512107759" w:history="1">
             <w:r>
               <w:rPr>
                 <w:rStyle w:val="Hipervnculo"/>
@@ -1139,7 +1128,7 @@
                 <w:noProof/>
                 <w:webHidden/>
               </w:rPr>
-              <w:instrText xml:space="preserve"> PAGEREF _Toc512032542 \h </w:instrText>
+              <w:instrText xml:space="preserve"> PAGEREF _Toc512107759 \h </w:instrText>
             </w:r>
             <w:r>
               <w:rPr>
@@ -1159,7 +1148,7 @@
                 <w:noProof/>
                 <w:webHidden/>
               </w:rPr>
-              <w:t>8</w:t>
+              <w:t>9</w:t>
             </w:r>
             <w:r>
               <w:rPr>
@@ -1177,10 +1166,17 @@
               <w:tab w:val="right" w:leader="dot" w:pos="9350"/>
             </w:tabs>
             <w:rPr>
+              <w:rFonts w:eastAsiaTheme="minorEastAsia" w:cstheme="minorBidi"/>
+              <w:b w:val="0"/>
+              <w:bCs w:val="0"/>
+              <w:i w:val="0"/>
+              <w:iCs w:val="0"/>
               <w:noProof/>
+              <w:color w:val="auto"/>
+              <w:lang w:eastAsia="es-ES_tradnl"/>
             </w:rPr>
           </w:pPr>
-          <w:hyperlink w:anchor="_Toc512032543" w:history="1">
+          <w:hyperlink w:anchor="_Toc512107760" w:history="1">
             <w:r>
               <w:rPr>
                 <w:rStyle w:val="Hipervnculo"/>
@@ -1207,7 +1203,7 @@
                 <w:noProof/>
                 <w:webHidden/>
               </w:rPr>
-              <w:instrText xml:space="preserve"> PAGEREF _Toc512032543 \h </w:instrText>
+              <w:instrText xml:space="preserve"> PAGEREF _Toc512107760 \h </w:instrText>
             </w:r>
             <w:r>
               <w:rPr>
@@ -1227,7 +1223,82 @@
                 <w:noProof/>
                 <w:webHidden/>
               </w:rPr>
-              <w:t>10</w:t>
+              <w:t>11</w:t>
+            </w:r>
+            <w:r>
+              <w:rPr>
+                <w:noProof/>
+                <w:webHidden/>
+              </w:rPr>
+              <w:fldChar w:fldCharType="end"/>
+            </w:r>
+          </w:hyperlink>
+        </w:p>
+        <w:p>
+          <w:pPr>
+            <w:pStyle w:val="TDC1"/>
+            <w:tabs>
+              <w:tab w:val="right" w:leader="dot" w:pos="9350"/>
+            </w:tabs>
+            <w:rPr>
+              <w:rFonts w:eastAsiaTheme="minorEastAsia" w:cstheme="minorBidi"/>
+              <w:b w:val="0"/>
+              <w:bCs w:val="0"/>
+              <w:i w:val="0"/>
+              <w:iCs w:val="0"/>
+              <w:noProof/>
+              <w:color w:val="auto"/>
+              <w:lang w:eastAsia="es-ES_tradnl"/>
+            </w:rPr>
+          </w:pPr>
+          <w:hyperlink w:anchor="_Toc512107761" w:history="1">
+            <w:r>
+              <w:rPr>
+                <w:rStyle w:val="Hipervnculo"/>
+                <w:noProof/>
+              </w:rPr>
+              <w:t>CAPÍTULO 7. REFERENCIAS</w:t>
+            </w:r>
+            <w:r>
+              <w:rPr>
+                <w:noProof/>
+                <w:webHidden/>
+              </w:rPr>
+              <w:tab/>
+            </w:r>
+            <w:r>
+              <w:rPr>
+                <w:noProof/>
+                <w:webHidden/>
+              </w:rPr>
+              <w:fldChar w:fldCharType="begin"/>
+            </w:r>
+            <w:r>
+              <w:rPr>
+                <w:noProof/>
+                <w:webHidden/>
+              </w:rPr>
+              <w:instrText xml:space="preserve"> PAGEREF _Toc512107761 \h </w:instrText>
+            </w:r>
+            <w:r>
+              <w:rPr>
+                <w:noProof/>
+                <w:webHidden/>
+              </w:rPr>
+            </w:r>
+            <w:r>
+              <w:rPr>
+                <w:noProof/>
+                <w:webHidden/>
+              </w:rPr>
+              <w:fldChar w:fldCharType="separate"/>
+            </w:r>
+            <w:r>
+              <w:rPr>
+                <w:noProof/>
+                <w:webHidden/>
+              </w:rPr>
+              <w:t>12</w:t>
             </w:r>
             <w:r>
               <w:rPr>
@@ -1291,10 +1362,7 @@
     <w:p/>
     <w:p/>
     <w:p/>
-    <w:p>
-      <w:bookmarkStart w:id="1" w:name="_GoBack"/>
-      <w:bookmarkEnd w:id="1"/>
-    </w:p>
+    <w:p/>
     <w:p/>
     <w:p/>
     <w:p/>
@@ -1312,16 +1380,31 @@
         <w:lastRenderedPageBreak/>
         <w:t>TABLA DE FIGURAS</w:t>
       </w:r>
-    </w:p>
-    <w:p/>
+      <w:r>
+        <w:t>s</w:t>
+      </w:r>
+    </w:p>
     <w:p>
       <w:pPr>
         <w:pStyle w:val="Tabladeilustraciones"/>
         <w:tabs>
           <w:tab w:val="right" w:leader="dot" w:pos="9350"/>
         </w:tabs>
-        <w:rPr>
+      </w:pPr>
+    </w:p>
+    <w:p>
+      <w:pPr>
+        <w:pStyle w:val="Tabladeilustraciones"/>
+        <w:tabs>
+          <w:tab w:val="right" w:leader="dot" w:pos="9350"/>
+        </w:tabs>
+        <w:rPr>
+          <w:rFonts w:asciiTheme="minorHAnsi" w:eastAsiaTheme="minorEastAsia" w:hAnsiTheme="minorHAnsi" w:cstheme="minorBidi"/>
           <w:noProof/>
+          <w:color w:val="auto"/>
+          <w:sz w:val="24"/>
+          <w:szCs w:val="24"/>
+          <w:lang w:eastAsia="es-ES_tradnl"/>
         </w:rPr>
       </w:pPr>
       <w:r>
@@ -1333,7 +1416,7 @@
       <w:r>
         <w:fldChar w:fldCharType="separate"/>
       </w:r>
-      <w:hyperlink w:anchor="_Toc512032646" w:history="1">
+      <w:hyperlink w:anchor="_Toc512124604" w:history="1">
         <w:r>
           <w:rPr>
             <w:rStyle w:val="Hipervnculo"/>
@@ -1360,75 +1443,7 @@
             <w:noProof/>
             <w:webHidden/>
           </w:rPr>
-          <w:instrText xml:space="preserve"> PAGEREF _Toc512032646 \h </w:instrText>
-        </w:r>
-        <w:r>
-          <w:rPr>
-            <w:noProof/>
-            <w:webHidden/>
-          </w:rPr>
-        </w:r>
-        <w:r>
-          <w:rPr>
-            <w:noProof/>
-            <w:webHidden/>
-          </w:rPr>
-          <w:fldChar w:fldCharType="separate"/>
-        </w:r>
-        <w:r>
-          <w:rPr>
-            <w:noProof/>
-            <w:webHidden/>
-          </w:rPr>
-          <w:t>6</w:t>
-        </w:r>
-        <w:r>
-          <w:rPr>
-            <w:noProof/>
-            <w:webHidden/>
-          </w:rPr>
-          <w:fldChar w:fldCharType="end"/>
-        </w:r>
-      </w:hyperlink>
-    </w:p>
-    <w:p>
-      <w:pPr>
-        <w:pStyle w:val="Tabladeilustraciones"/>
-        <w:tabs>
-          <w:tab w:val="right" w:leader="dot" w:pos="9350"/>
-        </w:tabs>
-        <w:rPr>
-          <w:noProof/>
-        </w:rPr>
-      </w:pPr>
-      <w:hyperlink w:anchor="_Toc512032647" w:history="1">
-        <w:r>
-          <w:rPr>
-            <w:rStyle w:val="Hipervnculo"/>
-            <w:noProof/>
-          </w:rPr>
-          <w:t>Figura 2 Ejemplo de conversación simulada a través de la función test</w:t>
-        </w:r>
-        <w:r>
-          <w:rPr>
-            <w:noProof/>
-            <w:webHidden/>
-          </w:rPr>
-          <w:tab/>
-        </w:r>
-        <w:r>
-          <w:rPr>
-            <w:noProof/>
-            <w:webHidden/>
-          </w:rPr>
-          <w:fldChar w:fldCharType="begin"/>
-        </w:r>
-        <w:r>
-          <w:rPr>
-            <w:noProof/>
-            <w:webHidden/>
-          </w:rPr>
-          <w:instrText xml:space="preserve"> PAGEREF _Toc512032647 \h </w:instrText>
+          <w:instrText xml:space="preserve"> PAGEREF _Toc512124604 \h </w:instrText>
         </w:r>
         <w:r>
           <w:rPr>
@@ -1466,16 +1481,21 @@
           <w:tab w:val="right" w:leader="dot" w:pos="9350"/>
         </w:tabs>
         <w:rPr>
+          <w:rFonts w:asciiTheme="minorHAnsi" w:eastAsiaTheme="minorEastAsia" w:hAnsiTheme="minorHAnsi" w:cstheme="minorBidi"/>
           <w:noProof/>
-        </w:rPr>
-      </w:pPr>
-      <w:hyperlink w:anchor="_Toc512032648" w:history="1">
+          <w:color w:val="auto"/>
+          <w:sz w:val="24"/>
+          <w:szCs w:val="24"/>
+          <w:lang w:eastAsia="es-ES_tradnl"/>
+        </w:rPr>
+      </w:pPr>
+      <w:hyperlink w:anchor="_Toc512124605" w:history="1">
         <w:r>
           <w:rPr>
             <w:rStyle w:val="Hipervnculo"/>
             <w:noProof/>
           </w:rPr>
-          <w:t>Figura 3 Estructura chatbot1</w:t>
+          <w:t>Figura 2 Ejemplo de conversación simulada a través de la función test</w:t>
         </w:r>
         <w:r>
           <w:rPr>
@@ -1496,7 +1516,7 @@
             <w:noProof/>
             <w:webHidden/>
           </w:rPr>
-          <w:instrText xml:space="preserve"> PAGEREF _Toc512032648 \h </w:instrText>
+          <w:instrText xml:space="preserve"> PAGEREF _Toc512124605 \h </w:instrText>
         </w:r>
         <w:r>
           <w:rPr>
@@ -1534,16 +1554,21 @@
           <w:tab w:val="right" w:leader="dot" w:pos="9350"/>
         </w:tabs>
         <w:rPr>
+          <w:rFonts w:asciiTheme="minorHAnsi" w:eastAsiaTheme="minorEastAsia" w:hAnsiTheme="minorHAnsi" w:cstheme="minorBidi"/>
           <w:noProof/>
-        </w:rPr>
-      </w:pPr>
-      <w:hyperlink w:anchor="_Toc512032649" w:history="1">
+          <w:color w:val="auto"/>
+          <w:sz w:val="24"/>
+          <w:szCs w:val="24"/>
+          <w:lang w:eastAsia="es-ES_tradnl"/>
+        </w:rPr>
+      </w:pPr>
+      <w:hyperlink w:anchor="_Toc512124606" w:history="1">
         <w:r>
           <w:rPr>
             <w:rStyle w:val="Hipervnculo"/>
             <w:noProof/>
           </w:rPr>
-          <w:t>Figura 4 Ejemplo de composición de funciones para generar un chatbot</w:t>
+          <w:t>Figura 3 Estructura chatbot1</w:t>
         </w:r>
         <w:r>
           <w:rPr>
@@ -1564,7 +1589,7 @@
             <w:noProof/>
             <w:webHidden/>
           </w:rPr>
-          <w:instrText xml:space="preserve"> PAGEREF _Toc512032649 \h </w:instrText>
+          <w:instrText xml:space="preserve"> PAGEREF _Toc512124606 \h </w:instrText>
         </w:r>
         <w:r>
           <w:rPr>
@@ -1596,6 +1621,79 @@
       </w:hyperlink>
     </w:p>
     <w:p>
+      <w:pPr>
+        <w:pStyle w:val="Tabladeilustraciones"/>
+        <w:tabs>
+          <w:tab w:val="right" w:leader="dot" w:pos="9350"/>
+        </w:tabs>
+        <w:rPr>
+          <w:rFonts w:asciiTheme="minorHAnsi" w:eastAsiaTheme="minorEastAsia" w:hAnsiTheme="minorHAnsi" w:cstheme="minorBidi"/>
+          <w:noProof/>
+          <w:color w:val="auto"/>
+          <w:sz w:val="24"/>
+          <w:szCs w:val="24"/>
+          <w:lang w:eastAsia="es-ES_tradnl"/>
+        </w:rPr>
+      </w:pPr>
+      <w:hyperlink w:anchor="_Toc512124607" w:history="1">
+        <w:r>
+          <w:rPr>
+            <w:rStyle w:val="Hipervnculo"/>
+            <w:noProof/>
+          </w:rPr>
+          <w:t>Figura 4 Ejemplo de composición de funciones para generar un chatbot</w:t>
+        </w:r>
+        <w:r>
+          <w:rPr>
+            <w:noProof/>
+            <w:webHidden/>
+          </w:rPr>
+          <w:tab/>
+        </w:r>
+        <w:r>
+          <w:rPr>
+            <w:noProof/>
+            <w:webHidden/>
+          </w:rPr>
+          <w:fldChar w:fldCharType="begin"/>
+        </w:r>
+        <w:r>
+          <w:rPr>
+            <w:noProof/>
+            <w:webHidden/>
+          </w:rPr>
+          <w:instrText xml:space="preserve"> PAGEREF _Toc512124607 \h </w:instrText>
+        </w:r>
+        <w:r>
+          <w:rPr>
+            <w:noProof/>
+            <w:webHidden/>
+          </w:rPr>
+        </w:r>
+        <w:r>
+          <w:rPr>
+            <w:noProof/>
+            <w:webHidden/>
+          </w:rPr>
+          <w:fldChar w:fldCharType="separate"/>
+        </w:r>
+        <w:r>
+          <w:rPr>
+            <w:noProof/>
+            <w:webHidden/>
+          </w:rPr>
+          <w:t>10</w:t>
+        </w:r>
+        <w:r>
+          <w:rPr>
+            <w:noProof/>
+            <w:webHidden/>
+          </w:rPr>
+          <w:fldChar w:fldCharType="end"/>
+        </w:r>
+      </w:hyperlink>
+    </w:p>
+    <w:p>
       <w:r>
         <w:fldChar w:fldCharType="end"/>
       </w:r>
@@ -1640,7 +1738,7 @@
         <w:spacing w:after="200"/>
         <w:contextualSpacing w:val="0"/>
       </w:pPr>
-      <w:bookmarkStart w:id="2" w:name="_Toc512032534"/>
+      <w:bookmarkStart w:id="3" w:name="_Toc512107751"/>
       <w:r>
         <w:lastRenderedPageBreak/>
         <w:t xml:space="preserve">CAPÍTULO 1. </w:t>
@@ -1648,7 +1746,7 @@
       <w:r>
         <w:t>INTRODUCCIÓN</w:t>
       </w:r>
-      <w:bookmarkEnd w:id="2"/>
+      <w:bookmarkEnd w:id="3"/>
     </w:p>
     <w:p/>
     <w:p>
@@ -1665,10 +1763,78 @@
         <w:t>chatbot</w:t>
       </w:r>
       <w:r>
-        <w:t xml:space="preserve"> o un bot conversacional es un programa que permite </w:t>
-      </w:r>
-      <w:r>
-        <w:t>simular una conversación con una persona al proveer respuestas automáticas a entradas hechas por un usuario. Habitualmente, la conversación se establece mediante texto, sin embargo, también hay modelos que disponen de una interfaz multimedia. Recientemente, también se han comenzado a desarrollar chatbots que utilizan programas conversores de texto a sonido, lo cual dota de un mayor realismo a la interacción con el usuario.</w:t>
+        <w:t xml:space="preserve"> o un bot conversacional es </w:t>
+      </w:r>
+      <w:r>
+        <w:rPr>
+          <w:i/>
+        </w:rPr>
+        <w:t>“un robot capaz de hablar e interactuar imitando el comportamiento humano, ya sea oral o por escrito, respondiendo a las preguntas y reclamos de los usuarios.”</w:t>
+      </w:r>
+      <w:r>
+        <w:rPr>
+          <w:i/>
+        </w:rPr>
+        <w:t xml:space="preserve"> </w:t>
+      </w:r>
+      <w:sdt>
+        <w:sdtPr>
+          <w:rPr>
+            <w:i/>
+          </w:rPr>
+          <w:id w:val="-1881929443"/>
+          <w:citation/>
+        </w:sdtPr>
+        <w:sdtEndPr/>
+        <w:sdtContent>
+          <w:r>
+            <w:rPr>
+              <w:i/>
+            </w:rPr>
+            <w:fldChar w:fldCharType="begin"/>
+          </w:r>
+          <w:r>
+            <w:rPr>
+              <w:i/>
+              <w:lang w:val="es-ES"/>
+            </w:rPr>
+            <w:instrText xml:space="preserve"> CITATION Her18 \l 3082 </w:instrText>
+          </w:r>
+          <w:r>
+            <w:rPr>
+              <w:i/>
+            </w:rPr>
+            <w:fldChar w:fldCharType="separate"/>
+          </w:r>
+          <w:r>
+            <w:rPr>
+              <w:noProof/>
+              <w:lang w:val="es-ES"/>
+            </w:rPr>
+            <w:t>(Herrero, s.f.)</w:t>
+          </w:r>
+          <w:r>
+            <w:rPr>
+              <w:i/>
+            </w:rPr>
+            <w:fldChar w:fldCharType="end"/>
+          </w:r>
+        </w:sdtContent>
+      </w:sdt>
+      <w:r>
+        <w:rPr>
+          <w:i/>
+        </w:rPr>
+        <w:t xml:space="preserve"> </w:t>
+      </w:r>
+      <w:r>
+        <w:t>En otras palabras</w:t>
+      </w:r>
+      <w:r>
+        <w:t xml:space="preserve">, </w:t>
+      </w:r>
+      <w:r>
+        <w:t>es un programa que permite simular una conversación con una persona, entregando respuestas automáticas a entradas hechas por un usuario. Esta conversación, habitualmente se establece a través de texto, sin embargo, hay modelos que disponen de una interfaz multimedia. Tambíen se han desarrollado chatbots que utilizan conversores de texto a sonido, dotando de mayor realismo a la interacción con el usuario.</w:t>
       </w:r>
     </w:p>
     <w:p>
@@ -1807,9 +1973,6 @@
         <w:t xml:space="preserve"> </w:t>
       </w:r>
     </w:p>
-    <w:p/>
-    <w:p/>
-    <w:p/>
     <w:p/>
     <w:p/>
     <w:p/>
@@ -1822,11 +1985,11 @@
         <w:pStyle w:val="Ttulo1"/>
         <w:contextualSpacing w:val="0"/>
       </w:pPr>
-      <w:bookmarkStart w:id="3" w:name="h.6f6x2353cn8g" w:colFirst="0" w:colLast="0"/>
-      <w:bookmarkStart w:id="4" w:name="h.unewj4lnrnfy" w:colFirst="0" w:colLast="0"/>
-      <w:bookmarkStart w:id="5" w:name="_Toc512032535"/>
-      <w:bookmarkEnd w:id="3"/>
+      <w:bookmarkStart w:id="4" w:name="h.6f6x2353cn8g" w:colFirst="0" w:colLast="0"/>
+      <w:bookmarkStart w:id="5" w:name="h.unewj4lnrnfy" w:colFirst="0" w:colLast="0"/>
+      <w:bookmarkStart w:id="6" w:name="_Toc512107752"/>
       <w:bookmarkEnd w:id="4"/>
+      <w:bookmarkEnd w:id="5"/>
       <w:r>
         <w:lastRenderedPageBreak/>
         <w:t xml:space="preserve">CAPÍTULO 2. </w:t>
@@ -1834,7 +1997,7 @@
       <w:r>
         <w:t>MARCO TEÓRICO</w:t>
       </w:r>
-      <w:bookmarkEnd w:id="5"/>
+      <w:bookmarkEnd w:id="6"/>
     </w:p>
     <w:p/>
     <w:p>
@@ -1842,11 +2005,11 @@
         <w:pStyle w:val="Ttulo2"/>
         <w:contextualSpacing w:val="0"/>
       </w:pPr>
-      <w:bookmarkStart w:id="6" w:name="_Toc512032536"/>
+      <w:bookmarkStart w:id="7" w:name="_Toc512107753"/>
       <w:r>
         <w:t>2.1 PARADIGMA FUNCIONAL</w:t>
       </w:r>
-      <w:bookmarkEnd w:id="6"/>
+      <w:bookmarkEnd w:id="7"/>
     </w:p>
     <w:p>
       <w:pPr>
@@ -2014,9 +2177,9 @@
         <w:pStyle w:val="Ttulo2"/>
         <w:contextualSpacing w:val="0"/>
       </w:pPr>
-      <w:bookmarkStart w:id="7" w:name="h.smlo9hfh9wox" w:colFirst="0" w:colLast="0"/>
-      <w:bookmarkStart w:id="8" w:name="_Toc512032537"/>
-      <w:bookmarkEnd w:id="7"/>
+      <w:bookmarkStart w:id="8" w:name="h.smlo9hfh9wox" w:colFirst="0" w:colLast="0"/>
+      <w:bookmarkStart w:id="9" w:name="_Toc512107754"/>
+      <w:bookmarkEnd w:id="8"/>
       <w:r>
         <w:t>2.</w:t>
       </w:r>
@@ -2032,7 +2195,7 @@
       <w:r>
         <w:t xml:space="preserve"> (TDA)</w:t>
       </w:r>
-      <w:bookmarkEnd w:id="8"/>
+      <w:bookmarkEnd w:id="9"/>
     </w:p>
     <w:p>
       <w:pPr>
@@ -2046,9 +2209,11 @@
           <w:szCs w:val="22"/>
         </w:rPr>
       </w:pPr>
-      <w:bookmarkStart w:id="9" w:name="h.t3z1lr1fskfq" w:colFirst="0" w:colLast="0"/>
-      <w:bookmarkStart w:id="10" w:name="_Toc512032538"/>
-      <w:bookmarkEnd w:id="9"/>
+      <w:bookmarkStart w:id="10" w:name="h.t3z1lr1fskfq" w:colFirst="0" w:colLast="0"/>
+      <w:bookmarkStart w:id="11" w:name="_Toc512032538"/>
+      <w:bookmarkStart w:id="12" w:name="_Toc512103787"/>
+      <w:bookmarkStart w:id="13" w:name="_Toc512107755"/>
+      <w:bookmarkEnd w:id="10"/>
       <w:r>
         <w:rPr>
           <w:rFonts w:ascii="Arial" w:hAnsi="Arial" w:cs="Arial"/>
@@ -2094,7 +2259,9 @@
         </w:rPr>
         <w:t>s consisten en crear copias del elemento original con la modificación pertinente.</w:t>
       </w:r>
-      <w:bookmarkEnd w:id="10"/>
+      <w:bookmarkEnd w:id="11"/>
+      <w:bookmarkEnd w:id="12"/>
+      <w:bookmarkEnd w:id="13"/>
     </w:p>
     <w:p>
       <w:pPr>
@@ -2117,14 +2284,14 @@
         <w:pStyle w:val="Ttulo1"/>
         <w:contextualSpacing w:val="0"/>
       </w:pPr>
-      <w:bookmarkStart w:id="11" w:name="h.t27fm9o4tz50" w:colFirst="0" w:colLast="0"/>
-      <w:bookmarkStart w:id="12" w:name="_Toc512032539"/>
-      <w:bookmarkEnd w:id="11"/>
+      <w:bookmarkStart w:id="14" w:name="h.t27fm9o4tz50" w:colFirst="0" w:colLast="0"/>
+      <w:bookmarkStart w:id="15" w:name="_Toc512107756"/>
+      <w:bookmarkEnd w:id="14"/>
       <w:r>
         <w:lastRenderedPageBreak/>
         <w:t>CAPÍTULO 3. DESCRIPCIÓN DEL PROBLEMA</w:t>
       </w:r>
-      <w:bookmarkEnd w:id="12"/>
+      <w:bookmarkEnd w:id="15"/>
     </w:p>
     <w:p/>
     <w:p>
@@ -2345,17 +2512,19 @@
         <w:pStyle w:val="Ttulo2"/>
         <w:contextualSpacing w:val="0"/>
       </w:pPr>
-      <w:bookmarkStart w:id="13" w:name="h.u0u0j8eadgg0" w:colFirst="0" w:colLast="0"/>
-      <w:bookmarkStart w:id="14" w:name="_Toc512032540"/>
-      <w:bookmarkEnd w:id="13"/>
+      <w:bookmarkStart w:id="16" w:name="h.u0u0j8eadgg0" w:colFirst="0" w:colLast="0"/>
+      <w:bookmarkStart w:id="17" w:name="_Toc512107757"/>
+      <w:bookmarkStart w:id="18" w:name="_GoBack"/>
+      <w:bookmarkEnd w:id="16"/>
       <w:r>
         <w:t xml:space="preserve">3.1 </w:t>
       </w:r>
       <w:r>
         <w:t>ANÁLISIS</w:t>
       </w:r>
-      <w:bookmarkEnd w:id="14"/>
-    </w:p>
+      <w:bookmarkEnd w:id="17"/>
+    </w:p>
+    <w:bookmarkEnd w:id="18"/>
     <w:p>
       <w:pPr>
         <w:rPr>
@@ -2388,8 +2557,8 @@
           <w:b w:val="0"/>
         </w:rPr>
       </w:pPr>
-      <w:bookmarkStart w:id="15" w:name="h.3fc60dgqwaju" w:colFirst="0" w:colLast="0"/>
-      <w:bookmarkEnd w:id="15"/>
+      <w:bookmarkStart w:id="19" w:name="h.3fc60dgqwaju" w:colFirst="0" w:colLast="0"/>
+      <w:bookmarkEnd w:id="19"/>
     </w:p>
     <w:p/>
     <w:p>
@@ -2397,22 +2566,22 @@
         <w:pStyle w:val="Ttulo3"/>
         <w:contextualSpacing w:val="0"/>
       </w:pPr>
-      <w:bookmarkStart w:id="16" w:name="h.8r7ryduhedq9" w:colFirst="0" w:colLast="0"/>
-      <w:bookmarkStart w:id="17" w:name="h.gvnys9gytbr6" w:colFirst="0" w:colLast="0"/>
-      <w:bookmarkEnd w:id="16"/>
-      <w:bookmarkEnd w:id="17"/>
+      <w:bookmarkStart w:id="20" w:name="h.8r7ryduhedq9" w:colFirst="0" w:colLast="0"/>
+      <w:bookmarkStart w:id="21" w:name="h.gvnys9gytbr6" w:colFirst="0" w:colLast="0"/>
+      <w:bookmarkEnd w:id="20"/>
+      <w:bookmarkEnd w:id="21"/>
     </w:p>
     <w:p>
       <w:pPr>
         <w:pStyle w:val="Ttulo1"/>
         <w:contextualSpacing w:val="0"/>
       </w:pPr>
-      <w:bookmarkStart w:id="18" w:name="_Toc512032541"/>
+      <w:bookmarkStart w:id="22" w:name="_Toc512107758"/>
       <w:r>
         <w:lastRenderedPageBreak/>
         <w:t>CAPÍTULO 4. DESCRIPCIÓN DE LA SOLUCIÓN</w:t>
       </w:r>
-      <w:bookmarkEnd w:id="18"/>
+      <w:bookmarkEnd w:id="22"/>
     </w:p>
     <w:p/>
     <w:p/>
@@ -2484,8 +2653,8 @@
         </w:rPr>
         <w:drawing>
           <wp:inline distT="0" distB="0" distL="0" distR="0">
-            <wp:extent cx="3444340" cy="2265028"/>
-            <wp:effectExtent l="0" t="0" r="0" b="0"/>
+            <wp:extent cx="3361629" cy="2210637"/>
+            <wp:effectExtent l="0" t="0" r="4445" b="0"/>
             <wp:docPr id="5" name="Imagen 5"/>
             <wp:cNvGraphicFramePr>
               <a:graphicFrameLocks xmlns:a="http://schemas.openxmlformats.org/drawingml/2006/main" noChangeAspect="1"/>
@@ -2512,7 +2681,7 @@
                   <pic:spPr>
                     <a:xfrm>
                       <a:off x="0" y="0"/>
-                      <a:ext cx="3481897" cy="2289726"/>
+                      <a:ext cx="3523566" cy="2317128"/>
                     </a:xfrm>
                     <a:prstGeom prst="rect">
                       <a:avLst/>
@@ -2530,7 +2699,8 @@
         <w:pStyle w:val="Descripcin"/>
         <w:jc w:val="center"/>
       </w:pPr>
-      <w:bookmarkStart w:id="19" w:name="_Toc512032646"/>
+      <w:bookmarkStart w:id="23" w:name="_Toc512032646"/>
+      <w:bookmarkStart w:id="24" w:name="_Toc512124604"/>
       <w:r>
         <w:t xml:space="preserve">Figura </w:t>
       </w:r>
@@ -2545,8 +2715,10 @@
       <w:r>
         <w:t xml:space="preserve"> Representación de un mensaje</w:t>
       </w:r>
-      <w:bookmarkEnd w:id="19"/>
-    </w:p>
+      <w:bookmarkEnd w:id="23"/>
+      <w:bookmarkEnd w:id="24"/>
+    </w:p>
+    <w:p/>
     <w:p>
       <w:pPr>
         <w:jc w:val="both"/>
@@ -2643,8 +2815,8 @@
         </w:rPr>
         <w:drawing>
           <wp:inline distT="0" distB="0" distL="0" distR="0">
-            <wp:extent cx="5114393" cy="3573518"/>
-            <wp:effectExtent l="0" t="0" r="3810" b="0"/>
+            <wp:extent cx="4823209" cy="3370063"/>
+            <wp:effectExtent l="0" t="0" r="3175" b="0"/>
             <wp:docPr id="7" name="Imagen 7"/>
             <wp:cNvGraphicFramePr>
               <a:graphicFrameLocks xmlns:a="http://schemas.openxmlformats.org/drawingml/2006/main" noChangeAspect="1"/>
@@ -2671,7 +2843,7 @@
                   <pic:spPr>
                     <a:xfrm>
                       <a:off x="0" y="0"/>
-                      <a:ext cx="5121737" cy="3578650"/>
+                      <a:ext cx="4836769" cy="3379538"/>
                     </a:xfrm>
                     <a:prstGeom prst="rect">
                       <a:avLst/>
@@ -2689,35 +2861,24 @@
         <w:pStyle w:val="Descripcin"/>
         <w:jc w:val="center"/>
       </w:pPr>
-      <w:bookmarkStart w:id="20" w:name="_Toc512032647"/>
+      <w:bookmarkStart w:id="25" w:name="_Toc512032647"/>
+      <w:bookmarkStart w:id="26" w:name="_Toc512124605"/>
       <w:r>
         <w:t xml:space="preserve">Figura </w:t>
       </w:r>
-      <w:r>
-        <w:fldChar w:fldCharType="begin"/>
-      </w:r>
-      <w:r>
-        <w:instrText xml:space="preserve"> SEQ Figura \* ARABIC </w:instrText>
-      </w:r>
-      <w:r>
-        <w:fldChar w:fldCharType="separate"/>
-      </w:r>
-      <w:r>
-        <w:rPr>
-          <w:noProof/>
-        </w:rPr>
-        <w:t>2</w:t>
-      </w:r>
-      <w:r>
-        <w:rPr>
-          <w:noProof/>
-        </w:rPr>
-        <w:fldChar w:fldCharType="end"/>
-      </w:r>
+      <w:fldSimple w:instr=" SEQ Figura \* ARABIC ">
+        <w:r>
+          <w:rPr>
+            <w:noProof/>
+          </w:rPr>
+          <w:t>2</w:t>
+        </w:r>
+      </w:fldSimple>
       <w:r>
         <w:t xml:space="preserve"> Ejemplo de conversación simulada a través de la función test</w:t>
       </w:r>
-      <w:bookmarkEnd w:id="20"/>
+      <w:bookmarkEnd w:id="25"/>
+      <w:bookmarkEnd w:id="26"/>
     </w:p>
     <w:p>
       <w:pPr>
@@ -2832,7 +2993,7 @@
         <w:pStyle w:val="Ttulo1"/>
         <w:contextualSpacing w:val="0"/>
       </w:pPr>
-      <w:bookmarkStart w:id="21" w:name="_Toc512032542"/>
+      <w:bookmarkStart w:id="27" w:name="_Toc512107759"/>
       <w:r>
         <w:lastRenderedPageBreak/>
         <w:t xml:space="preserve">CAPÍTULO 5. </w:t>
@@ -2840,7 +3001,7 @@
       <w:r>
         <w:t>RESULTADOS</w:t>
       </w:r>
-      <w:bookmarkEnd w:id="21"/>
+      <w:bookmarkEnd w:id="27"/>
     </w:p>
     <w:p/>
     <w:p>
@@ -2960,46 +3121,38 @@
         <w:pStyle w:val="Descripcin"/>
         <w:jc w:val="center"/>
       </w:pPr>
-      <w:bookmarkStart w:id="22" w:name="_Toc512032648"/>
+      <w:bookmarkStart w:id="28" w:name="_Toc512032648"/>
+      <w:bookmarkStart w:id="29" w:name="_Toc512124606"/>
       <w:r>
         <w:t xml:space="preserve">Figura </w:t>
       </w:r>
-      <w:r>
-        <w:fldChar w:fldCharType="begin"/>
-      </w:r>
-      <w:r>
-        <w:instrText xml:space="preserve"> SEQ Figura \* ARABIC </w:instrText>
-      </w:r>
-      <w:r>
-        <w:fldChar w:fldCharType="separate"/>
-      </w:r>
-      <w:r>
-        <w:rPr>
-          <w:noProof/>
-        </w:rPr>
-        <w:t>3</w:t>
-      </w:r>
-      <w:r>
-        <w:rPr>
-          <w:noProof/>
-        </w:rPr>
-        <w:fldChar w:fldCharType="end"/>
-      </w:r>
+      <w:fldSimple w:instr=" SEQ Figura \* ARABIC ">
+        <w:r>
+          <w:rPr>
+            <w:noProof/>
+          </w:rPr>
+          <w:t>3</w:t>
+        </w:r>
+      </w:fldSimple>
       <w:r>
         <w:t xml:space="preserve"> Estructura chatbot1</w:t>
       </w:r>
-      <w:bookmarkEnd w:id="22"/>
-    </w:p>
-    <w:p/>
-    <w:p/>
-    <w:p/>
-    <w:p/>
-    <w:p/>
-    <w:p/>
-    <w:p/>
-    <w:p/>
-    <w:p/>
-    <w:p>
+      <w:bookmarkEnd w:id="28"/>
+      <w:bookmarkEnd w:id="29"/>
+    </w:p>
+    <w:p/>
+    <w:p/>
+    <w:p/>
+    <w:p/>
+    <w:p/>
+    <w:p/>
+    <w:p/>
+    <w:p/>
+    <w:p/>
+    <w:p>
+      <w:pPr>
+        <w:jc w:val="both"/>
+      </w:pPr>
       <w:r>
         <w:lastRenderedPageBreak/>
         <w:t xml:space="preserve">Por otro lado, también se necesita un log, el cual sólo es una lista inicialmente vacía (o el retorno de las funciones </w:t>
@@ -3089,35 +3242,24 @@
         <w:pStyle w:val="Descripcin"/>
         <w:jc w:val="center"/>
       </w:pPr>
-      <w:bookmarkStart w:id="23" w:name="_Toc512032649"/>
+      <w:bookmarkStart w:id="30" w:name="_Toc512032649"/>
+      <w:bookmarkStart w:id="31" w:name="_Toc512124607"/>
       <w:r>
         <w:t xml:space="preserve">Figura </w:t>
       </w:r>
-      <w:r>
-        <w:fldChar w:fldCharType="begin"/>
-      </w:r>
-      <w:r>
-        <w:instrText xml:space="preserve"> SEQ Figura \* ARABIC </w:instrText>
-      </w:r>
-      <w:r>
-        <w:fldChar w:fldCharType="separate"/>
-      </w:r>
-      <w:r>
-        <w:rPr>
-          <w:noProof/>
-        </w:rPr>
-        <w:t>4</w:t>
-      </w:r>
-      <w:r>
-        <w:rPr>
-          <w:noProof/>
-        </w:rPr>
-        <w:fldChar w:fldCharType="end"/>
-      </w:r>
+      <w:fldSimple w:instr=" SEQ Figura \* ARABIC ">
+        <w:r>
+          <w:rPr>
+            <w:noProof/>
+          </w:rPr>
+          <w:t>4</w:t>
+        </w:r>
+      </w:fldSimple>
       <w:r>
         <w:t xml:space="preserve"> Ejemplo de composición de funciones para generar un chatbot</w:t>
       </w:r>
-      <w:bookmarkEnd w:id="23"/>
+      <w:bookmarkEnd w:id="30"/>
+      <w:bookmarkEnd w:id="31"/>
     </w:p>
     <w:p/>
     <w:p>
@@ -3144,10 +3286,13 @@
         <w:t>Por último, tras evaluar el rendimiento</w:t>
       </w:r>
       <w:r>
-        <w:t xml:space="preserve"> y el funcionamiento del programa, se puede conclu</w:t>
-      </w:r>
-      <w:r>
-        <w:t xml:space="preserve">ir que Scheme no es un buen lenguaje para la realización de este proyecto, dado que realizar </w:t>
+        <w:t xml:space="preserve"> y el funcionamiento del programa, se puede </w:t>
+      </w:r>
+      <w:r>
+        <w:t>afirmar</w:t>
+      </w:r>
+      <w:r>
+        <w:t xml:space="preserve"> que Scheme no es un buen lenguaje para la realización de este proyecto, dado que realizar </w:t>
       </w:r>
       <w:r>
         <w:t>operaciones sobre el log no son sencillas.</w:t>
@@ -3246,12 +3391,12 @@
         <w:pStyle w:val="Ttulo1"/>
         <w:contextualSpacing w:val="0"/>
       </w:pPr>
-      <w:bookmarkStart w:id="24" w:name="_Toc512032543"/>
+      <w:bookmarkStart w:id="32" w:name="_Toc512107760"/>
       <w:r>
         <w:lastRenderedPageBreak/>
         <w:t>CAPÍTULO 6. CONCLUSIONES</w:t>
       </w:r>
-      <w:bookmarkEnd w:id="24"/>
+      <w:bookmarkEnd w:id="32"/>
     </w:p>
     <w:p>
       <w:pPr>
@@ -3322,12 +3467,257 @@
         <w:t xml:space="preserve"> con el lenguaje de programación Scheme), es posible concluir que se ha logrado el objetivo principal del laboratorio.</w:t>
       </w:r>
     </w:p>
+    <w:p>
+      <w:pPr>
+        <w:jc w:val="both"/>
+      </w:pPr>
+    </w:p>
+    <w:p>
+      <w:pPr>
+        <w:jc w:val="both"/>
+      </w:pPr>
+    </w:p>
+    <w:p>
+      <w:pPr>
+        <w:jc w:val="both"/>
+      </w:pPr>
+    </w:p>
+    <w:p>
+      <w:pPr>
+        <w:jc w:val="both"/>
+      </w:pPr>
+    </w:p>
+    <w:p>
+      <w:pPr>
+        <w:jc w:val="both"/>
+      </w:pPr>
+    </w:p>
+    <w:p>
+      <w:pPr>
+        <w:jc w:val="both"/>
+      </w:pPr>
+    </w:p>
+    <w:p>
+      <w:pPr>
+        <w:jc w:val="both"/>
+      </w:pPr>
+    </w:p>
+    <w:p>
+      <w:pPr>
+        <w:jc w:val="both"/>
+      </w:pPr>
+    </w:p>
+    <w:p>
+      <w:pPr>
+        <w:jc w:val="both"/>
+      </w:pPr>
+    </w:p>
+    <w:p>
+      <w:pPr>
+        <w:jc w:val="both"/>
+      </w:pPr>
+    </w:p>
+    <w:p>
+      <w:pPr>
+        <w:jc w:val="both"/>
+      </w:pPr>
+    </w:p>
+    <w:p>
+      <w:pPr>
+        <w:jc w:val="both"/>
+      </w:pPr>
+    </w:p>
+    <w:p>
+      <w:pPr>
+        <w:jc w:val="both"/>
+      </w:pPr>
+    </w:p>
+    <w:p>
+      <w:pPr>
+        <w:jc w:val="both"/>
+      </w:pPr>
+    </w:p>
+    <w:p>
+      <w:pPr>
+        <w:jc w:val="both"/>
+      </w:pPr>
+    </w:p>
+    <w:p>
+      <w:pPr>
+        <w:jc w:val="both"/>
+      </w:pPr>
+    </w:p>
+    <w:p>
+      <w:pPr>
+        <w:jc w:val="both"/>
+      </w:pPr>
+    </w:p>
+    <w:p>
+      <w:pPr>
+        <w:jc w:val="both"/>
+      </w:pPr>
+    </w:p>
+    <w:p>
+      <w:pPr>
+        <w:jc w:val="both"/>
+      </w:pPr>
+    </w:p>
+    <w:p>
+      <w:pPr>
+        <w:jc w:val="both"/>
+      </w:pPr>
+    </w:p>
+    <w:p>
+      <w:pPr>
+        <w:jc w:val="both"/>
+      </w:pPr>
+    </w:p>
+    <w:p>
+      <w:pPr>
+        <w:jc w:val="both"/>
+      </w:pPr>
+    </w:p>
+    <w:bookmarkStart w:id="33" w:name="_Toc512107761" w:displacedByCustomXml="next"/>
+    <w:sdt>
+      <w:sdtPr>
+        <w:rPr>
+          <w:rFonts w:ascii="Arial" w:eastAsia="Arial" w:hAnsi="Arial" w:cs="Arial"/>
+          <w:b w:val="0"/>
+          <w:sz w:val="22"/>
+          <w:lang w:val="es-ES"/>
+        </w:rPr>
+        <w:id w:val="-1924561538"/>
+        <w:docPartObj>
+          <w:docPartGallery w:val="Bibliographies"/>
+          <w:docPartUnique/>
+        </w:docPartObj>
+      </w:sdtPr>
+      <w:sdtEndPr>
+        <w:rPr>
+          <w:lang w:val="es-CL"/>
+        </w:rPr>
+      </w:sdtEndPr>
+      <w:sdtContent>
+        <w:p>
+          <w:pPr>
+            <w:pStyle w:val="Ttulo1"/>
+            <w:contextualSpacing w:val="0"/>
+          </w:pPr>
+          <w:r>
+            <w:t>CAPÍTULO 7. REFERENCIAS</w:t>
+          </w:r>
+          <w:bookmarkEnd w:id="33"/>
+        </w:p>
+        <w:p/>
+        <w:sdt>
+          <w:sdtPr>
+            <w:rPr>
+              <w:rFonts w:ascii="Arial" w:eastAsia="Arial" w:hAnsi="Arial" w:cs="Arial"/>
+              <w:b w:val="0"/>
+              <w:sz w:val="22"/>
+            </w:rPr>
+            <w:id w:val="111145805"/>
+            <w:bibliography/>
+          </w:sdtPr>
+          <w:sdtEndPr/>
+          <w:sdtContent>
+            <w:p>
+              <w:pPr>
+                <w:pStyle w:val="Ttulo1"/>
+                <w:rPr>
+                  <w:rFonts w:ascii="Arial" w:hAnsi="Arial" w:cs="Arial"/>
+                  <w:b w:val="0"/>
+                  <w:noProof/>
+                  <w:sz w:val="22"/>
+                  <w:szCs w:val="22"/>
+                  <w:lang w:val="es-ES"/>
+                </w:rPr>
+              </w:pPr>
+              <w:r>
+                <w:rPr>
+                  <w:rFonts w:ascii="Arial" w:hAnsi="Arial" w:cs="Arial"/>
+                  <w:b w:val="0"/>
+                  <w:sz w:val="22"/>
+                  <w:szCs w:val="22"/>
+                </w:rPr>
+                <w:fldChar w:fldCharType="begin"/>
+              </w:r>
+              <w:r>
+                <w:rPr>
+                  <w:rFonts w:ascii="Arial" w:hAnsi="Arial" w:cs="Arial"/>
+                  <w:b w:val="0"/>
+                  <w:sz w:val="22"/>
+                  <w:szCs w:val="22"/>
+                </w:rPr>
+                <w:instrText>BIBLIOGRAPHY</w:instrText>
+              </w:r>
+              <w:r>
+                <w:rPr>
+                  <w:rFonts w:ascii="Arial" w:hAnsi="Arial" w:cs="Arial"/>
+                  <w:b w:val="0"/>
+                  <w:sz w:val="22"/>
+                  <w:szCs w:val="22"/>
+                </w:rPr>
+                <w:fldChar w:fldCharType="separate"/>
+              </w:r>
+              <w:bookmarkStart w:id="34" w:name="_Toc512107762"/>
+              <w:r>
+                <w:rPr>
+                  <w:rFonts w:ascii="Arial" w:hAnsi="Arial" w:cs="Arial"/>
+                  <w:b w:val="0"/>
+                  <w:noProof/>
+                  <w:sz w:val="22"/>
+                  <w:szCs w:val="22"/>
+                  <w:lang w:val="es-ES"/>
+                </w:rPr>
+                <w:t xml:space="preserve">Herrero, C. (s.f.). </w:t>
+              </w:r>
+              <w:r>
+                <w:rPr>
+                  <w:rFonts w:ascii="Arial" w:hAnsi="Arial" w:cs="Arial"/>
+                  <w:b w:val="0"/>
+                  <w:iCs/>
+                  <w:noProof/>
+                  <w:sz w:val="22"/>
+                  <w:szCs w:val="22"/>
+                  <w:lang w:val="es-ES"/>
+                </w:rPr>
+                <w:t>No son mis cookies</w:t>
+              </w:r>
+              <w:r>
+                <w:rPr>
+                  <w:rFonts w:ascii="Arial" w:hAnsi="Arial" w:cs="Arial"/>
+                  <w:b w:val="0"/>
+                  <w:noProof/>
+                  <w:sz w:val="22"/>
+                  <w:szCs w:val="22"/>
+                  <w:lang w:val="es-ES"/>
+                </w:rPr>
+                <w:t>. Recuperado el 21 de Abril de 2018, de No son mis cookies: http://nosinmiscookies.com/que-es-un-chatbot/</w:t>
+              </w:r>
+              <w:bookmarkEnd w:id="34"/>
+            </w:p>
+            <w:p>
+              <w:r>
+                <w:rPr>
+                  <w:bCs/>
+                  <w:noProof/>
+                  <w:szCs w:val="22"/>
+                </w:rPr>
+                <w:fldChar w:fldCharType="end"/>
+              </w:r>
+            </w:p>
+          </w:sdtContent>
+        </w:sdt>
+      </w:sdtContent>
+    </w:sdt>
     <w:sectPr>
       <w:headerReference w:type="even" r:id="rId13"/>
       <w:headerReference w:type="default" r:id="rId14"/>
       <w:footerReference w:type="even" r:id="rId15"/>
       <w:footerReference w:type="default" r:id="rId16"/>
       <w:headerReference w:type="first" r:id="rId17"/>
+      <w:footerReference w:type="first" r:id="rId18"/>
       <w:pgSz w:w="12240" w:h="15840"/>
       <w:pgMar w:top="1440" w:right="1440" w:bottom="1440" w:left="1440" w:header="720" w:footer="720" w:gutter="0"/>
       <w:cols w:space="720"/>
@@ -3375,6 +3765,11 @@
         <w:docPartUnique/>
       </w:docPartObj>
     </w:sdtPr>
+    <w:sdtEndPr>
+      <w:rPr>
+        <w:rStyle w:val="Nmerodepgina"/>
+      </w:rPr>
+    </w:sdtEndPr>
     <w:sdtContent>
       <w:p>
         <w:pPr>
@@ -3427,6 +3822,11 @@
         <w:docPartUnique/>
       </w:docPartObj>
     </w:sdtPr>
+    <w:sdtEndPr>
+      <w:rPr>
+        <w:rStyle w:val="Nmerodepgina"/>
+      </w:rPr>
+    </w:sdtEndPr>
     <w:sdtContent>
       <w:p>
         <w:pPr>
@@ -3474,6 +3874,16 @@
     <w:pPr>
       <w:pStyle w:val="Piedepgina"/>
       <w:ind w:right="360"/>
+    </w:pPr>
+  </w:p>
+</w:ftr>
+</file>
+
+<file path=word/footer3.xml><?xml version="1.0" encoding="utf-8"?>
+<w:ftr xmlns:wpc="http://schemas.microsoft.com/office/word/2010/wordprocessingCanvas" xmlns:cx="http://schemas.microsoft.com/office/drawing/2014/chartex" xmlns:cx1="http://schemas.microsoft.com/office/drawing/2015/9/8/chartex" xmlns:cx2="http://schemas.microsoft.com/office/drawing/2015/10/21/chartex" xmlns:cx3="http://schemas.microsoft.com/office/drawing/2016/5/9/chartex" xmlns:cx4="http://schemas.microsoft.com/office/drawing/2016/5/10/chartex" xmlns:cx5="http://schemas.microsoft.com/office/drawing/2016/5/11/chartex" xmlns:cx6="http://schemas.microsoft.com/office/drawing/2016/5/12/chartex" xmlns:cx7="http://schemas.microsoft.com/office/drawing/2016/5/13/chartex" xmlns:cx8="http://schemas.microsoft.com/office/drawing/2016/5/14/chartex" xmlns:mc="http://schemas.openxmlformats.org/markup-compatibility/2006" xmlns:aink="http://schemas.microsoft.com/office/drawing/2016/ink" xmlns:am3d="http://schemas.microsoft.com/office/drawing/2017/model3d" xmlns:o="urn:schemas-microsoft-com:office:office" xmlns:r="http://schemas.openxmlformats.org/officeDocument/2006/relationships" xmlns:m="http://schemas.openxmlformats.org/officeDocument/2006/math" xmlns:v="urn:schemas-microsoft-com:vml" xmlns:wp14="http://schemas.microsoft.com/office/word/2010/wordprocessingDrawing" xmlns:wp="http://schemas.openxmlformats.org/drawingml/2006/wordprocessingDrawing" xmlns:w10="urn:schemas-microsoft-com:office:word" xmlns:w="http://schemas.openxmlformats.org/wordprocessingml/2006/main" xmlns:w14="http://schemas.microsoft.com/office/word/2010/wordml" xmlns:w15="http://schemas.microsoft.com/office/word/2012/wordml" xmlns:w16cid="http://schemas.microsoft.com/office/word/2016/wordml/cid" xmlns:w16se="http://schemas.microsoft.com/office/word/2015/wordml/symex" xmlns:wpg="http://schemas.microsoft.com/office/word/2010/wordprocessingGroup" xmlns:wpi="http://schemas.microsoft.com/office/word/2010/wordprocessingInk" xmlns:wne="http://schemas.microsoft.com/office/word/2006/wordml" xmlns:wps="http://schemas.microsoft.com/office/word/2010/wordprocessingShape" mc:Ignorable="w14 w15 w16se w16cid wp14">
+  <w:p>
+    <w:pPr>
+      <w:pStyle w:val="Piedepgina"/>
     </w:pPr>
   </w:p>
 </w:ftr>
@@ -4261,6 +4671,9 @@
     <w:name w:val="heading 1"/>
     <w:basedOn w:val="Normal"/>
     <w:next w:val="Normal"/>
+    <w:link w:val="Ttulo1Car"/>
+    <w:uiPriority w:val="9"/>
+    <w:qFormat/>
     <w:pPr>
       <w:keepNext/>
       <w:keepLines/>
@@ -4834,6 +5247,26 @@
     <w:unhideWhenUsed/>
     <w:rsid w:val="008E2786"/>
   </w:style>
+  <w:style w:type="character" w:customStyle="1" w:styleId="Ttulo1Car">
+    <w:name w:val="Título 1 Car"/>
+    <w:basedOn w:val="Fuentedeprrafopredeter"/>
+    <w:link w:val="Ttulo1"/>
+    <w:uiPriority w:val="9"/>
+    <w:rsid w:val="007E2205"/>
+    <w:rPr>
+      <w:rFonts w:ascii="Times New Roman" w:eastAsia="Times New Roman" w:hAnsi="Times New Roman" w:cs="Times New Roman"/>
+      <w:b/>
+      <w:sz w:val="32"/>
+    </w:rPr>
+  </w:style>
+  <w:style w:type="paragraph" w:styleId="Bibliografa">
+    <w:name w:val="Bibliography"/>
+    <w:basedOn w:val="Normal"/>
+    <w:next w:val="Normal"/>
+    <w:uiPriority w:val="37"/>
+    <w:unhideWhenUsed/>
+    <w:rsid w:val="007E2205"/>
+  </w:style>
 </w:styles>
 </file>
 
@@ -5099,11 +5532,61 @@
 </file>
 
 <file path=customXml/item1.xml><?xml version="1.0" encoding="utf-8"?>
-<b:Sources xmlns:b="http://schemas.openxmlformats.org/officeDocument/2006/bibliography" xmlns="http://schemas.openxmlformats.org/officeDocument/2006/bibliography" SelectedStyle="/APASixthEditionOfficeOnline.xsl" StyleName="APA" Version="6"/>
+<b:Sources xmlns:b="http://schemas.openxmlformats.org/officeDocument/2006/bibliography" xmlns="http://schemas.openxmlformats.org/officeDocument/2006/bibliography" SelectedStyle="/APASixthEditionOfficeOnline.xsl" StyleName="APA" Version="6">
+  <b:Source>
+    <b:Tag>Bad17</b:Tag>
+    <b:SourceType>InternetSite</b:SourceType>
+    <b:Guid>{8439B81E-28C3-714D-AE25-29574672268E}</b:Guid>
+    <b:Author>
+      <b:Author>
+        <b:NameList>
+          <b:Person>
+            <b:Last>Badillo</b:Last>
+            <b:First>Luis</b:First>
+          </b:Person>
+        </b:NameList>
+      </b:Author>
+    </b:Author>
+    <b:Title>¿Qué es un Chatbot y por qué deberías sumarlo a tu estrategia?</b:Title>
+    <b:Year>2017</b:Year>
+    <b:InternetSiteTitle>Doppler</b:InternetSiteTitle>
+    <b:URL>https://blog.fromdoppler.com/que-es-chatbot/</b:URL>
+    <b:Month>Mayo</b:Month>
+    <b:Day>25</b:Day>
+    <b:YearAccessed>2018</b:YearAccessed>
+    <b:MonthAccessed>Abril</b:MonthAccessed>
+    <b:DayAccessed>21</b:DayAccessed>
+    <b:ShortTitle>¿Qué es un chatbot?</b:ShortTitle>
+    <b:RefOrder>2</b:RefOrder>
+  </b:Source>
+  <b:Source>
+    <b:Tag>Her18</b:Tag>
+    <b:SourceType>InternetSite</b:SourceType>
+    <b:Guid>{0CBE8773-D94D-3949-B1C2-A668B1A95C74}</b:Guid>
+    <b:Author>
+      <b:Author>
+        <b:NameList>
+          <b:Person>
+            <b:Last>Herrero</b:Last>
+            <b:First>Carlos</b:First>
+          </b:Person>
+        </b:NameList>
+      </b:Author>
+    </b:Author>
+    <b:Title>No son mis cookies</b:Title>
+    <b:InternetSiteTitle>No son mis cookies</b:InternetSiteTitle>
+    <b:URL>http://nosinmiscookies.com/que-es-un-chatbot/</b:URL>
+    <b:YearAccessed>2018</b:YearAccessed>
+    <b:MonthAccessed>Abril</b:MonthAccessed>
+    <b:DayAccessed>21</b:DayAccessed>
+    <b:ShortTitle>¿Qué es un chatbot?</b:ShortTitle>
+    <b:RefOrder>1</b:RefOrder>
+  </b:Source>
+</b:Sources>
 </file>
 
 <file path=customXml/itemProps1.xml><?xml version="1.0" encoding="utf-8"?>
-<ds:datastoreItem xmlns:ds="http://schemas.openxmlformats.org/officeDocument/2006/customXml" ds:itemID="{36100FF7-6299-CC44-8768-49977C3B6E7C}">
+<ds:datastoreItem xmlns:ds="http://schemas.openxmlformats.org/officeDocument/2006/customXml" ds:itemID="{66C2D333-E8F2-F743-81F1-617E8A23E3AB}">
   <ds:schemaRefs>
     <ds:schemaRef ds:uri="http://schemas.openxmlformats.org/officeDocument/2006/bibliography"/>
   </ds:schemaRefs>

</xml_diff>